<commit_message>
diag 4.17: rules with grammatical meaning
</commit_message>
<xml_diff>
--- a/data/gdrive/Agglutinative_Sumerian.docx
+++ b/data/gdrive/Agglutinative_Sumerian.docx
@@ -1929,12 +1929,12 @@
           <wp:inline distB="114300" distT="114300" distL="114300" distR="114300">
             <wp:extent cx="5943600" cy="3175000"/>
             <wp:effectExtent b="0" l="0" r="0" t="0"/>
-            <wp:docPr id="7" name="image4.png"/>
+            <wp:docPr id="7" name="image14.png"/>
             <a:graphic>
               <a:graphicData uri="http://schemas.openxmlformats.org/drawingml/2006/picture">
                 <pic:pic>
                   <pic:nvPicPr>
-                    <pic:cNvPr id="0" name="image4.png"/>
+                    <pic:cNvPr id="0" name="image14.png"/>
                     <pic:cNvPicPr preferRelativeResize="0"/>
                   </pic:nvPicPr>
                   <pic:blipFill>
@@ -1987,12 +1987,12 @@
           <wp:inline distB="114300" distT="114300" distL="114300" distR="114300">
             <wp:extent cx="5943600" cy="2260600"/>
             <wp:effectExtent b="0" l="0" r="0" t="0"/>
-            <wp:docPr id="5" name="image8.png"/>
+            <wp:docPr id="5" name="image12.png"/>
             <a:graphic>
               <a:graphicData uri="http://schemas.openxmlformats.org/drawingml/2006/picture">
                 <pic:pic>
                   <pic:nvPicPr>
-                    <pic:cNvPr id="0" name="image8.png"/>
+                    <pic:cNvPr id="0" name="image12.png"/>
                     <pic:cNvPicPr preferRelativeResize="0"/>
                   </pic:nvPicPr>
                   <pic:blipFill>
@@ -2044,12 +2044,12 @@
           <wp:inline distB="114300" distT="114300" distL="114300" distR="114300">
             <wp:extent cx="5943600" cy="4368800"/>
             <wp:effectExtent b="0" l="0" r="0" t="0"/>
-            <wp:docPr id="6" name="image10.png"/>
+            <wp:docPr id="6" name="image6.png"/>
             <a:graphic>
               <a:graphicData uri="http://schemas.openxmlformats.org/drawingml/2006/picture">
                 <pic:pic>
                   <pic:nvPicPr>
-                    <pic:cNvPr id="0" name="image10.png"/>
+                    <pic:cNvPr id="0" name="image6.png"/>
                     <pic:cNvPicPr preferRelativeResize="0"/>
                   </pic:nvPicPr>
                   <pic:blipFill>
@@ -2136,12 +2136,12 @@
           <wp:inline distB="114300" distT="114300" distL="114300" distR="114300">
             <wp:extent cx="5943600" cy="4064000"/>
             <wp:effectExtent b="0" l="0" r="0" t="0"/>
-            <wp:docPr id="4" name="image11.png"/>
+            <wp:docPr id="4" name="image13.png"/>
             <a:graphic>
               <a:graphicData uri="http://schemas.openxmlformats.org/drawingml/2006/picture">
                 <pic:pic>
                   <pic:nvPicPr>
-                    <pic:cNvPr id="0" name="image11.png"/>
+                    <pic:cNvPr id="0" name="image13.png"/>
                     <pic:cNvPicPr preferRelativeResize="0"/>
                   </pic:nvPicPr>
                   <pic:blipFill>
@@ -2171,12 +2171,12 @@
           <wp:inline distB="114300" distT="114300" distL="114300" distR="114300">
             <wp:extent cx="5943600" cy="4025900"/>
             <wp:effectExtent b="0" l="0" r="0" t="0"/>
-            <wp:docPr id="9" name="image9.png"/>
+            <wp:docPr id="9" name="image11.png"/>
             <a:graphic>
               <a:graphicData uri="http://schemas.openxmlformats.org/drawingml/2006/picture">
                 <pic:pic>
                   <pic:nvPicPr>
-                    <pic:cNvPr id="0" name="image9.png"/>
+                    <pic:cNvPr id="0" name="image11.png"/>
                     <pic:cNvPicPr preferRelativeResize="0"/>
                   </pic:nvPicPr>
                   <pic:blipFill>
@@ -2287,12 +2287,12 @@
           <wp:inline distB="114300" distT="114300" distL="114300" distR="114300">
             <wp:extent cx="5943600" cy="1079500"/>
             <wp:effectExtent b="0" l="0" r="0" t="0"/>
-            <wp:docPr id="11" name="image13.png"/>
+            <wp:docPr id="11" name="image7.png"/>
             <a:graphic>
               <a:graphicData uri="http://schemas.openxmlformats.org/drawingml/2006/picture">
                 <pic:pic>
                   <pic:nvPicPr>
-                    <pic:cNvPr id="0" name="image13.png"/>
+                    <pic:cNvPr id="0" name="image7.png"/>
                     <pic:cNvPicPr preferRelativeResize="0"/>
                   </pic:nvPicPr>
                   <pic:blipFill>
@@ -2333,12 +2333,12 @@
           <wp:inline distB="114300" distT="114300" distL="114300" distR="114300">
             <wp:extent cx="5943600" cy="5143500"/>
             <wp:effectExtent b="0" l="0" r="0" t="0"/>
-            <wp:docPr id="8" name="image3.png"/>
+            <wp:docPr id="8" name="image4.png"/>
             <a:graphic>
               <a:graphicData uri="http://schemas.openxmlformats.org/drawingml/2006/picture">
                 <pic:pic>
                   <pic:nvPicPr>
-                    <pic:cNvPr id="0" name="image3.png"/>
+                    <pic:cNvPr id="0" name="image4.png"/>
                     <pic:cNvPicPr preferRelativeResize="0"/>
                   </pic:nvPicPr>
                   <pic:blipFill>
@@ -2379,12 +2379,12 @@
           <wp:inline distB="114300" distT="114300" distL="114300" distR="114300">
             <wp:extent cx="5943600" cy="660400"/>
             <wp:effectExtent b="0" l="0" r="0" t="0"/>
-            <wp:docPr id="1" name="image12.png"/>
+            <wp:docPr id="1" name="image10.png"/>
             <a:graphic>
               <a:graphicData uri="http://schemas.openxmlformats.org/drawingml/2006/picture">
                 <pic:pic>
                   <pic:nvPicPr>
-                    <pic:cNvPr id="0" name="image12.png"/>
+                    <pic:cNvPr id="0" name="image10.png"/>
                     <pic:cNvPicPr preferRelativeResize="0"/>
                   </pic:nvPicPr>
                   <pic:blipFill>
@@ -2936,12 +2936,12 @@
           <wp:inline distB="114300" distT="114300" distL="114300" distR="114300">
             <wp:extent cx="5943600" cy="2984500"/>
             <wp:effectExtent b="0" l="0" r="0" t="0"/>
-            <wp:docPr id="2" name="image14.png"/>
+            <wp:docPr id="2" name="image3.png"/>
             <a:graphic>
               <a:graphicData uri="http://schemas.openxmlformats.org/drawingml/2006/picture">
                 <pic:pic>
                   <pic:nvPicPr>
-                    <pic:cNvPr id="0" name="image14.png"/>
+                    <pic:cNvPr id="0" name="image3.png"/>
                     <pic:cNvPicPr preferRelativeResize="0"/>
                   </pic:nvPicPr>
                   <pic:blipFill>
@@ -2982,12 +2982,12 @@
           <wp:inline distB="114300" distT="114300" distL="114300" distR="114300">
             <wp:extent cx="5943600" cy="5321300"/>
             <wp:effectExtent b="0" l="0" r="0" t="0"/>
-            <wp:docPr id="10" name="image7.png"/>
+            <wp:docPr id="10" name="image9.png"/>
             <a:graphic>
               <a:graphicData uri="http://schemas.openxmlformats.org/drawingml/2006/picture">
                 <pic:pic>
                   <pic:nvPicPr>
-                    <pic:cNvPr id="0" name="image7.png"/>
+                    <pic:cNvPr id="0" name="image9.png"/>
                     <pic:cNvPicPr preferRelativeResize="0"/>
                   </pic:nvPicPr>
                   <pic:blipFill>
@@ -3951,12 +3951,12 @@
           <wp:inline distB="114300" distT="114300" distL="114300" distR="114300">
             <wp:extent cx="5943600" cy="2044700"/>
             <wp:effectExtent b="0" l="0" r="0" t="0"/>
-            <wp:docPr id="12" name="image6.png"/>
+            <wp:docPr id="12" name="image8.png"/>
             <a:graphic>
               <a:graphicData uri="http://schemas.openxmlformats.org/drawingml/2006/picture">
                 <pic:pic>
                   <pic:nvPicPr>
-                    <pic:cNvPr id="0" name="image6.png"/>
+                    <pic:cNvPr id="0" name="image8.png"/>
                     <pic:cNvPicPr preferRelativeResize="0"/>
                   </pic:nvPicPr>
                   <pic:blipFill>

</xml_diff>